<commit_message>
added some unit tests
</commit_message>
<xml_diff>
--- a/Documentation/Word/URS.docx
+++ b/Documentation/Word/URS.docx
@@ -1281,7 +1281,15 @@
     </w:p>
     <w:p>
       <w:r>
-        <w:t xml:space="preserve">A tournament has multiple players competing in badminton games to determine who is the best (e.g. gold, silver and bronze medal). To determine this, the purpose of the software is to register all the results of each game. This software solution will be used by sport association staff (staff) to organize tournaments and by players to find information about the tournament(s) they want to participate in. </w:t>
+        <w:t>A tournament has multiple players competing in badminton games to determine who is the best (</w:t>
+      </w:r>
+      <w:proofErr w:type="gramStart"/>
+      <w:r>
+        <w:t>e.g.</w:t>
+      </w:r>
+      <w:proofErr w:type="gramEnd"/>
+      <w:r>
+        <w:t xml:space="preserve"> gold, silver and bronze medal). To determine this, the purpose of the software is to register all the results of each game. This software solution will be used by sport association staff (staff) to organize tournaments and by players to find information about the tournament(s) they want to participate in. </w:t>
       </w:r>
       <w:r>
         <w:br w:type="page"/>
@@ -1555,7 +1563,15 @@
               <w:br/>
             </w:r>
             <w:r>
-              <w:t>Any interested party (e.g. a sport enthusiast, a player) must be able to retrieve information about any given tournament. Make sure to at least follow the information given in Process of running a tournament Phase 4.</w:t>
+              <w:t>Any interested party (</w:t>
+            </w:r>
+            <w:proofErr w:type="gramStart"/>
+            <w:r>
+              <w:t>e.g.</w:t>
+            </w:r>
+            <w:proofErr w:type="gramEnd"/>
+            <w:r>
+              <w:t xml:space="preserve"> a sport enthusiast, a player) must be able to retrieve information about any given tournament. Make sure to at least follow the information given in Process of running a tournament Phase 4.</w:t>
             </w:r>
           </w:p>
         </w:tc>
@@ -1591,7 +1607,15 @@
             </w:r>
             <w:r>
               <w:br/>
-              <w:t>Extend the software solution to also support different sport types (e.g. basketball, tennis, quidditch, league of legends, chess, etc.). It should be possible, for a staff member, to specify which sport type when creating new tournament. Make sure that when registering the result of a game the official scoring rules are followed.</w:t>
+              <w:t>Extend the software solution to also support different sport types (</w:t>
+            </w:r>
+            <w:proofErr w:type="gramStart"/>
+            <w:r>
+              <w:t>e.g.</w:t>
+            </w:r>
+            <w:proofErr w:type="gramEnd"/>
+            <w:r>
+              <w:t xml:space="preserve"> basketball, tennis, quidditch, league of legends, chess, etc.). It should be possible, for a staff member, to specify which sport type when creating new tournament. Make sure that when registering the result of a game the official scoring rules are followed.</w:t>
             </w:r>
           </w:p>
         </w:tc>
@@ -1623,7 +1647,15 @@
             </w:r>
             <w:r>
               <w:br/>
-              <w:t>Extend the software solution to also support a leader board. When there is an ongoing tournament, any interested party (e.g. a sport enthusiast, a player) can retrieve the list of players participating in the tournament, ordered based on their current position/rank in the tournament.</w:t>
+              <w:t>Extend the software solution to also support a leader board. When there is an ongoing tournament, any interested party (</w:t>
+            </w:r>
+            <w:proofErr w:type="gramStart"/>
+            <w:r>
+              <w:t>e.g.</w:t>
+            </w:r>
+            <w:proofErr w:type="gramEnd"/>
+            <w:r>
+              <w:t xml:space="preserve"> a sport enthusiast, a player) can retrieve the list of players participating in the tournament, ordered based on their current position/rank in the tournament.</w:t>
             </w:r>
           </w:p>
         </w:tc>
@@ -4386,16 +4418,7 @@
           </w:tcPr>
           <w:p>
             <w:r>
-              <w:t>PC-</w:t>
-            </w:r>
-            <w:r>
-              <w:t>4</w:t>
-            </w:r>
-            <w:r>
-              <w:t xml:space="preserve"> Login</w:t>
-            </w:r>
-            <w:r>
-              <w:t xml:space="preserve"> Employee</w:t>
+              <w:t>PC-4 Login Employee</w:t>
             </w:r>
           </w:p>
         </w:tc>
@@ -4756,10 +4779,7 @@
           </w:tcPr>
           <w:p>
             <w:r>
-              <w:t xml:space="preserve">Pre: needs to be logged </w:t>
-            </w:r>
-            <w:r>
-              <w:t>in as employee</w:t>
+              <w:t>Pre: needs to be logged in as employee</w:t>
             </w:r>
           </w:p>
           <w:p>
@@ -5343,10 +5363,7 @@
           </w:tcPr>
           <w:p>
             <w:r>
-              <w:t>Pre</w:t>
-            </w:r>
-            <w:r>
-              <w:t>:</w:t>
+              <w:t>Pre:</w:t>
             </w:r>
             <w:r>
               <w:t xml:space="preserve"> needs to be logged in as employee</w:t>
@@ -5497,10 +5514,7 @@
           </w:p>
           <w:p>
             <w:r>
-              <w:t>1</w:t>
-            </w:r>
-            <w:r>
-              <w:t>. system gives message on what part of the data is wrong</w:t>
+              <w:t>1. system gives message on what part of the data is wrong</w:t>
             </w:r>
           </w:p>
           <w:p>
@@ -7592,232 +7606,6 @@
       </w:tr>
     </w:tbl>
     <w:p/>
-    <w:tbl>
-      <w:tblPr>
-        <w:tblStyle w:val="Tabelraster"/>
-        <w:tblW w:w="0" w:type="auto"/>
-        <w:tblLook w:val="04A0" w:firstRow="1" w:lastRow="0" w:firstColumn="1" w:lastColumn="0" w:noHBand="0" w:noVBand="1"/>
-      </w:tblPr>
-      <w:tblGrid>
-        <w:gridCol w:w="4531"/>
-        <w:gridCol w:w="4531"/>
-      </w:tblGrid>
-      <w:tr>
-        <w:tc>
-          <w:tcPr>
-            <w:tcW w:w="4531" w:type="dxa"/>
-          </w:tcPr>
-          <w:p>
-            <w:r>
-              <w:t>Name</w:t>
-            </w:r>
-          </w:p>
-        </w:tc>
-        <w:tc>
-          <w:tcPr>
-            <w:tcW w:w="4531" w:type="dxa"/>
-          </w:tcPr>
-          <w:p>
-            <w:r>
-              <w:t>R</w:t>
-            </w:r>
-            <w:r>
-              <w:t>C-</w:t>
-            </w:r>
-            <w:r>
-              <w:t>4</w:t>
-            </w:r>
-            <w:r>
-              <w:t xml:space="preserve"> Delete Results</w:t>
-            </w:r>
-          </w:p>
-        </w:tc>
-      </w:tr>
-      <w:tr>
-        <w:tc>
-          <w:tcPr>
-            <w:tcW w:w="4531" w:type="dxa"/>
-          </w:tcPr>
-          <w:p>
-            <w:r>
-              <w:t>Actors</w:t>
-            </w:r>
-          </w:p>
-        </w:tc>
-        <w:tc>
-          <w:tcPr>
-            <w:tcW w:w="4531" w:type="dxa"/>
-          </w:tcPr>
-          <w:p>
-            <w:r>
-              <w:t xml:space="preserve">Employee </w:t>
-            </w:r>
-          </w:p>
-        </w:tc>
-      </w:tr>
-      <w:tr>
-        <w:tc>
-          <w:tcPr>
-            <w:tcW w:w="4531" w:type="dxa"/>
-          </w:tcPr>
-          <w:p>
-            <w:r>
-              <w:t>Conditions</w:t>
-            </w:r>
-          </w:p>
-        </w:tc>
-        <w:tc>
-          <w:tcPr>
-            <w:tcW w:w="4531" w:type="dxa"/>
-          </w:tcPr>
-          <w:p>
-            <w:r>
-              <w:t>Pre:</w:t>
-            </w:r>
-          </w:p>
-          <w:p>
-            <w:r>
-              <w:t>Post:</w:t>
-            </w:r>
-          </w:p>
-        </w:tc>
-      </w:tr>
-      <w:tr>
-        <w:tc>
-          <w:tcPr>
-            <w:tcW w:w="4531" w:type="dxa"/>
-          </w:tcPr>
-          <w:p>
-            <w:r>
-              <w:t>Scenario</w:t>
-            </w:r>
-          </w:p>
-        </w:tc>
-        <w:tc>
-          <w:tcPr>
-            <w:tcW w:w="4531" w:type="dxa"/>
-          </w:tcPr>
-          <w:p>
-            <w:pPr>
-              <w:pStyle w:val="Lijstalinea"/>
-              <w:numPr>
-                <w:ilvl w:val="0"/>
-                <w:numId w:val="18"/>
-              </w:numPr>
-            </w:pPr>
-            <w:r>
-              <w:t>Actor determines which schedule to delete</w:t>
-            </w:r>
-          </w:p>
-          <w:p>
-            <w:pPr>
-              <w:pStyle w:val="Lijstalinea"/>
-              <w:numPr>
-                <w:ilvl w:val="0"/>
-                <w:numId w:val="18"/>
-              </w:numPr>
-            </w:pPr>
-            <w:r>
-              <w:t>System reads the necessary data from the selected schedule</w:t>
-            </w:r>
-          </w:p>
-          <w:p>
-            <w:pPr>
-              <w:pStyle w:val="Lijstalinea"/>
-              <w:numPr>
-                <w:ilvl w:val="0"/>
-                <w:numId w:val="18"/>
-              </w:numPr>
-            </w:pPr>
-            <w:r>
-              <w:t>System determines if it can be deleted</w:t>
-            </w:r>
-          </w:p>
-          <w:p>
-            <w:pPr>
-              <w:pStyle w:val="Lijstalinea"/>
-              <w:numPr>
-                <w:ilvl w:val="0"/>
-                <w:numId w:val="18"/>
-              </w:numPr>
-            </w:pPr>
-            <w:r>
-              <w:t>System deletes schedule</w:t>
-            </w:r>
-          </w:p>
-          <w:p>
-            <w:pPr>
-              <w:pStyle w:val="Lijstalinea"/>
-              <w:numPr>
-                <w:ilvl w:val="0"/>
-                <w:numId w:val="18"/>
-              </w:numPr>
-            </w:pPr>
-            <w:r>
-              <w:t xml:space="preserve">System executes </w:t>
-            </w:r>
-            <w:r>
-              <w:t>R</w:t>
-            </w:r>
-            <w:r>
-              <w:t>C-</w:t>
-            </w:r>
-            <w:r>
-              <w:t>4</w:t>
-            </w:r>
-          </w:p>
-        </w:tc>
-      </w:tr>
-      <w:tr>
-        <w:tc>
-          <w:tcPr>
-            <w:tcW w:w="4531" w:type="dxa"/>
-          </w:tcPr>
-          <w:p>
-            <w:r>
-              <w:t>Extensions</w:t>
-            </w:r>
-          </w:p>
-        </w:tc>
-        <w:tc>
-          <w:tcPr>
-            <w:tcW w:w="4531" w:type="dxa"/>
-          </w:tcPr>
-          <w:p>
-            <w:r>
-              <w:t>2.1 system can’t read necessary data</w:t>
-            </w:r>
-          </w:p>
-          <w:p>
-            <w:r>
-              <w:t>1. system gives message with the given error determined by the system</w:t>
-            </w:r>
-          </w:p>
-          <w:p>
-            <w:r>
-              <w:t>2. system ends case</w:t>
-            </w:r>
-          </w:p>
-          <w:p/>
-          <w:p>
-            <w:r>
-              <w:t>3.1 system can’t delete it</w:t>
-            </w:r>
-          </w:p>
-          <w:p>
-            <w:r>
-              <w:t>1. system gives message with the given error determined by the system</w:t>
-            </w:r>
-          </w:p>
-          <w:p>
-            <w:r>
-              <w:t>2. system ends case</w:t>
-            </w:r>
-          </w:p>
-          <w:p/>
-        </w:tc>
-      </w:tr>
-    </w:tbl>
     <w:p/>
     <w:p>
       <w:pPr>
@@ -11957,6 +11745,7 @@
     <w:rsid w:val="00173608"/>
     <w:rsid w:val="001F1298"/>
     <w:rsid w:val="00243E3D"/>
+    <w:rsid w:val="00290591"/>
     <w:rsid w:val="00483EF2"/>
     <w:rsid w:val="005810E4"/>
     <w:rsid w:val="00792270"/>

</xml_diff>